<commit_message>
Update documentation due to error.  Issue #6.
</commit_message>
<xml_diff>
--- a/docs/LANDIS-II Biomass Community Output v2.0 User Guide.docx
+++ b/docs/LANDIS-II Biomass Community Output v2.0 User Guide.docx
@@ -10,39 +10,19 @@
       <w:r>
         <w:t xml:space="preserve">LANDIS-II </w:t>
       </w:r>
-      <w:r>
-        <w:fldChar w:fldCharType="begin"/>
-      </w:r>
-      <w:r>
-        <w:instrText xml:space="preserve"> DOCPROPERTY  "Extension Name"  \* MERGEFORMAT </w:instrText>
-      </w:r>
-      <w:r>
-        <w:fldChar w:fldCharType="separate"/>
-      </w:r>
-      <w:r>
-        <w:t>Biomass Community Output</w:t>
-      </w:r>
-      <w:r>
-        <w:fldChar w:fldCharType="end"/>
-      </w:r>
+      <w:fldSimple w:instr=" DOCPROPERTY  &quot;Extension Name&quot;  \* MERGEFORMAT ">
+        <w:r>
+          <w:t>Biomass Community Output</w:t>
+        </w:r>
+      </w:fldSimple>
       <w:r>
         <w:t xml:space="preserve"> v</w:t>
       </w:r>
-      <w:r>
-        <w:fldChar w:fldCharType="begin"/>
-      </w:r>
-      <w:r>
-        <w:instrText xml:space="preserve"> DOCPROPERTY  "Extension Version"  \* MERGEFORMAT </w:instrText>
-      </w:r>
-      <w:r>
-        <w:fldChar w:fldCharType="separate"/>
-      </w:r>
-      <w:r>
-        <w:t>2.0</w:t>
-      </w:r>
-      <w:r>
-        <w:fldChar w:fldCharType="end"/>
-      </w:r>
+      <w:fldSimple w:instr=" DOCPROPERTY  &quot;Extension Version&quot;  \* MERGEFORMAT ">
+        <w:r>
+          <w:t>2.0</w:t>
+        </w:r>
+      </w:fldSimple>
     </w:p>
     <w:p>
       <w:pPr>
@@ -163,8 +143,6 @@
         <w:t>Table of Contents</w:t>
       </w:r>
     </w:p>
-    <w:bookmarkStart w:id="1" w:name="_GoBack"/>
-    <w:bookmarkEnd w:id="1"/>
     <w:p>
       <w:pPr>
         <w:pStyle w:val="TOC1"/>
@@ -1031,15 +1009,15 @@
       <w:pPr>
         <w:pStyle w:val="Heading1"/>
       </w:pPr>
-      <w:bookmarkStart w:id="2" w:name="_Toc102232953"/>
-      <w:bookmarkStart w:id="3" w:name="_Toc520725986"/>
+      <w:bookmarkStart w:id="1" w:name="_Toc102232953"/>
+      <w:bookmarkStart w:id="2" w:name="_Toc520725986"/>
       <w:r>
         <w:lastRenderedPageBreak/>
         <w:t>Introduction</w:t>
       </w:r>
       <w:bookmarkEnd w:id="0"/>
+      <w:bookmarkEnd w:id="1"/>
       <w:bookmarkEnd w:id="2"/>
-      <w:bookmarkEnd w:id="3"/>
     </w:p>
     <w:p>
       <w:pPr>
@@ -1048,29 +1026,46 @@
       <w:r>
         <w:t xml:space="preserve">This document describes the </w:t>
       </w:r>
-      <w:fldSimple w:instr=" DOCPROPERTY  &quot;Extension Name&quot;  \* MERGEFORMAT ">
-        <w:r>
-          <w:rPr>
-            <w:b/>
-            <w:bCs/>
-          </w:rPr>
-          <w:t xml:space="preserve">Biomass </w:t>
-        </w:r>
-        <w:r>
-          <w:rPr>
-            <w:b/>
-            <w:bCs/>
-          </w:rPr>
-          <w:t xml:space="preserve">Community </w:t>
-        </w:r>
-        <w:r>
-          <w:rPr>
-            <w:b/>
-            <w:bCs/>
-          </w:rPr>
-          <w:t>Output</w:t>
-        </w:r>
-      </w:fldSimple>
+      <w:r>
+        <w:fldChar w:fldCharType="begin"/>
+      </w:r>
+      <w:r>
+        <w:instrText xml:space="preserve"> D</w:instrText>
+      </w:r>
+      <w:r>
+        <w:instrText xml:space="preserve">OCPROPERTY  "Extension Name"  \* MERGEFORMAT </w:instrText>
+      </w:r>
+      <w:r>
+        <w:fldChar w:fldCharType="separate"/>
+      </w:r>
+      <w:r>
+        <w:rPr>
+          <w:b/>
+          <w:bCs/>
+        </w:rPr>
+        <w:t xml:space="preserve">Biomass </w:t>
+      </w:r>
+      <w:r>
+        <w:rPr>
+          <w:b/>
+          <w:bCs/>
+        </w:rPr>
+        <w:t xml:space="preserve">Community </w:t>
+      </w:r>
+      <w:r>
+        <w:rPr>
+          <w:b/>
+          <w:bCs/>
+        </w:rPr>
+        <w:t>Output</w:t>
+      </w:r>
+      <w:r>
+        <w:rPr>
+          <w:b/>
+          <w:bCs/>
+        </w:rPr>
+        <w:fldChar w:fldCharType="end"/>
+      </w:r>
       <w:r>
         <w:t xml:space="preserve"> extension for the LANDIS-II model.  Readers should read the </w:t>
       </w:r>
@@ -1129,23 +1124,23 @@
       <w:pPr>
         <w:pStyle w:val="Heading2"/>
       </w:pPr>
+      <w:bookmarkStart w:id="3" w:name="_Toc520725987"/>
       <w:bookmarkStart w:id="4" w:name="_Toc152241118"/>
-      <w:bookmarkStart w:id="5" w:name="_Toc520725987"/>
       <w:r>
         <w:t>Major Releases</w:t>
       </w:r>
-      <w:bookmarkEnd w:id="5"/>
+      <w:bookmarkEnd w:id="3"/>
     </w:p>
     <w:p>
       <w:pPr>
         <w:pStyle w:val="Heading3"/>
         <w:ind w:left="720" w:hanging="720"/>
       </w:pPr>
-      <w:bookmarkStart w:id="6" w:name="_Toc520725988"/>
+      <w:bookmarkStart w:id="5" w:name="_Toc520725988"/>
       <w:r>
         <w:t>Version 2.0</w:t>
       </w:r>
-      <w:bookmarkEnd w:id="6"/>
+      <w:bookmarkEnd w:id="5"/>
     </w:p>
     <w:p>
       <w:pPr>
@@ -1163,7 +1158,7 @@
         <w:pStyle w:val="Heading3"/>
         <w:ind w:left="720" w:hanging="720"/>
       </w:pPr>
-      <w:bookmarkStart w:id="7" w:name="_Toc520725989"/>
+      <w:bookmarkStart w:id="6" w:name="_Toc520725989"/>
       <w:r>
         <w:t>V</w:t>
       </w:r>
@@ -1177,56 +1172,56 @@
       <w:r>
         <w:t>0</w:t>
       </w:r>
+      <w:bookmarkEnd w:id="6"/>
+    </w:p>
+    <w:p>
+      <w:pPr>
+        <w:pStyle w:val="textbody"/>
+      </w:pPr>
+      <w:r>
+        <w:t>Initial Release</w:t>
+      </w:r>
+      <w:r>
+        <w:t>.</w:t>
+      </w:r>
+    </w:p>
+    <w:p>
+      <w:pPr>
+        <w:pStyle w:val="Heading2"/>
+      </w:pPr>
+      <w:bookmarkStart w:id="7" w:name="_Toc520725990"/>
+      <w:r>
+        <w:t>Minor Releases</w:t>
+      </w:r>
       <w:bookmarkEnd w:id="7"/>
     </w:p>
     <w:p>
       <w:pPr>
+        <w:pStyle w:val="Heading2"/>
+      </w:pPr>
+      <w:bookmarkStart w:id="8" w:name="_Toc520725991"/>
+      <w:r>
+        <w:t>Acknowledgements</w:t>
+      </w:r>
+      <w:bookmarkEnd w:id="8"/>
+    </w:p>
+    <w:p>
+      <w:pPr>
         <w:pStyle w:val="textbody"/>
       </w:pPr>
-      <w:r>
-        <w:t>Initial Release</w:t>
-      </w:r>
-      <w:r>
-        <w:t>.</w:t>
-      </w:r>
-    </w:p>
-    <w:p>
-      <w:pPr>
-        <w:pStyle w:val="Heading2"/>
-      </w:pPr>
-      <w:bookmarkStart w:id="8" w:name="_Toc520725990"/>
-      <w:r>
-        <w:t>Minor Releases</w:t>
-      </w:r>
-      <w:bookmarkEnd w:id="8"/>
-    </w:p>
-    <w:p>
-      <w:pPr>
-        <w:pStyle w:val="Heading2"/>
-      </w:pPr>
-      <w:bookmarkStart w:id="9" w:name="_Toc520725991"/>
-      <w:r>
-        <w:t>Acknowledgements</w:t>
-      </w:r>
-      <w:bookmarkEnd w:id="9"/>
-    </w:p>
-    <w:p>
-      <w:pPr>
-        <w:pStyle w:val="textbody"/>
-      </w:pPr>
     </w:p>
     <w:p>
       <w:pPr>
         <w:pStyle w:val="Heading1"/>
       </w:pPr>
-      <w:bookmarkStart w:id="10" w:name="_Toc102232959"/>
-      <w:bookmarkStart w:id="11" w:name="_Toc520725992"/>
+      <w:bookmarkStart w:id="9" w:name="_Toc102232959"/>
+      <w:bookmarkStart w:id="10" w:name="_Toc520725992"/>
       <w:r>
         <w:lastRenderedPageBreak/>
         <w:t>Input File</w:t>
       </w:r>
+      <w:bookmarkEnd w:id="9"/>
       <w:bookmarkEnd w:id="10"/>
-      <w:bookmarkEnd w:id="11"/>
     </w:p>
     <w:p>
       <w:pPr>
@@ -1250,65 +1245,65 @@
       <w:pPr>
         <w:pStyle w:val="Heading2"/>
       </w:pPr>
-      <w:bookmarkStart w:id="12" w:name="_Toc520725993"/>
-      <w:proofErr w:type="spellStart"/>
+      <w:bookmarkStart w:id="11" w:name="_Toc520725993"/>
       <w:r>
         <w:t>LandisData</w:t>
       </w:r>
+      <w:bookmarkEnd w:id="11"/>
+    </w:p>
+    <w:p>
+      <w:pPr>
+        <w:pStyle w:val="textbody"/>
+      </w:pPr>
+      <w:r>
+        <w:t>The first parameter is the title of the input file:</w:t>
+      </w:r>
+    </w:p>
+    <w:p>
+      <w:pPr>
+        <w:pStyle w:val="textinputfile"/>
+      </w:pPr>
+      <w:r>
+        <w:t>LandisData</w:t>
+      </w:r>
+      <w:r>
+        <w:tab/>
+        <w:t>“Output Biomass</w:t>
+      </w:r>
+      <w:r>
+        <w:t xml:space="preserve"> Community</w:t>
+      </w:r>
+      <w:bookmarkStart w:id="12" w:name="_GoBack"/>
       <w:bookmarkEnd w:id="12"/>
-      <w:proofErr w:type="spellEnd"/>
+      <w:r>
+        <w:t>”</w:t>
+      </w:r>
+    </w:p>
+    <w:p>
+      <w:pPr>
+        <w:pStyle w:val="Heading2"/>
+      </w:pPr>
+      <w:bookmarkStart w:id="13" w:name="_Toc520725994"/>
+      <w:r>
+        <w:t>Timestep</w:t>
+      </w:r>
+      <w:bookmarkEnd w:id="13"/>
     </w:p>
     <w:p>
       <w:pPr>
         <w:pStyle w:val="textbody"/>
       </w:pPr>
       <w:r>
-        <w:t>The first parameter is the title of the input file:</w:t>
+        <w:t>The second parameter is the time step in years.  For example:</w:t>
       </w:r>
     </w:p>
     <w:p>
       <w:pPr>
         <w:pStyle w:val="textinputfile"/>
       </w:pPr>
-      <w:proofErr w:type="spellStart"/>
-      <w:r>
-        <w:t>LandisData</w:t>
-      </w:r>
-      <w:proofErr w:type="spellEnd"/>
-      <w:r>
-        <w:tab/>
-        <w:t>“Output Biomass”</w:t>
-      </w:r>
-    </w:p>
-    <w:p>
-      <w:pPr>
-        <w:pStyle w:val="Heading2"/>
-      </w:pPr>
-      <w:bookmarkStart w:id="13" w:name="_Toc520725994"/>
-      <w:proofErr w:type="spellStart"/>
       <w:r>
         <w:t>Timestep</w:t>
       </w:r>
-      <w:bookmarkEnd w:id="13"/>
-      <w:proofErr w:type="spellEnd"/>
-    </w:p>
-    <w:p>
-      <w:pPr>
-        <w:pStyle w:val="textbody"/>
-      </w:pPr>
-      <w:r>
-        <w:t>The second parameter is the time step in years.  For example:</w:t>
-      </w:r>
-    </w:p>
-    <w:p>
-      <w:pPr>
-        <w:pStyle w:val="textinputfile"/>
-      </w:pPr>
-      <w:proofErr w:type="spellStart"/>
-      <w:r>
-        <w:t>Timestep</w:t>
-      </w:r>
-      <w:proofErr w:type="spellEnd"/>
       <w:r>
         <w:tab/>
         <w:t>15</w:t>
@@ -1461,42 +1456,19 @@
         <w:tab w:val="right" w:pos="9000"/>
       </w:tabs>
     </w:pPr>
-    <w:r>
-      <w:fldChar w:fldCharType="begin"/>
-    </w:r>
-    <w:r>
-      <w:instrText xml:space="preserve"> DOCPROPERTY  "Ext</w:instrText>
-    </w:r>
-    <w:r>
-      <w:instrText xml:space="preserve">ension Name"  \* MERGEFORMAT </w:instrText>
-    </w:r>
-    <w:r>
-      <w:fldChar w:fldCharType="separate"/>
-    </w:r>
-    <w:r>
-      <w:t>Biomass Community Output</w:t>
-    </w:r>
-    <w:r>
-      <w:fldChar w:fldCharType="end"/>
-    </w:r>
+    <w:fldSimple w:instr=" DOCPROPERTY  &quot;Extension Name&quot;  \* MERGEFORMAT ">
+      <w:r>
+        <w:t>Biomass Community Output</w:t>
+      </w:r>
+    </w:fldSimple>
     <w:r>
       <w:t xml:space="preserve"> v</w:t>
     </w:r>
-    <w:r>
-      <w:fldChar w:fldCharType="begin"/>
-    </w:r>
-    <w:r>
-      <w:instrText xml:space="preserve"> DOCPROPERTY  "Extension Version"  \* MERGEFORMAT </w:instrText>
-    </w:r>
-    <w:r>
-      <w:fldChar w:fldCharType="separate"/>
-    </w:r>
-    <w:r>
-      <w:t>2.0</w:t>
-    </w:r>
-    <w:r>
-      <w:fldChar w:fldCharType="end"/>
-    </w:r>
+    <w:fldSimple w:instr=" DOCPROPERTY  &quot;Extension Version&quot;  \* MERGEFORMAT ">
+      <w:r>
+        <w:t>2.0</w:t>
+      </w:r>
+    </w:fldSimple>
     <w:r>
       <w:t xml:space="preserve"> – User Guide</w:t>
     </w:r>

</xml_diff>